<commit_message>
Updated Sprint Report 5
</commit_message>
<xml_diff>
--- a/Documents/Sprint 5 Report.docx
+++ b/Documents/Sprint 5 Report.docx
@@ -1,6 +1,6 @@
 
 <file path=word/document.xml><?xml version="1.0" encoding="utf-8"?>
-<w:document xmlns:wpc="http://schemas.microsoft.com/office/word/2010/wordprocessingCanvas" xmlns:mo="http://schemas.microsoft.com/office/mac/office/2008/main" xmlns:mc="http://schemas.openxmlformats.org/markup-compatibility/2006" xmlns:mv="urn:schemas-microsoft-com:mac:vml" xmlns:o="urn:schemas-microsoft-com:office:office" xmlns:r="http://schemas.openxmlformats.org/officeDocument/2006/relationships" xmlns:m="http://schemas.openxmlformats.org/officeDocument/2006/math" xmlns:v="urn:schemas-microsoft-com:vml" xmlns:wp14="http://schemas.microsoft.com/office/word/2010/wordprocessingDrawing" xmlns:wp="http://schemas.openxmlformats.org/drawingml/2006/wordprocessingDrawing" xmlns:w10="urn:schemas-microsoft-com:office:word" xmlns:w="http://schemas.openxmlformats.org/wordprocessingml/2006/main" xmlns:w14="http://schemas.microsoft.com/office/word/2010/wordml" xmlns:wpg="http://schemas.microsoft.com/office/word/2010/wordprocessingGroup" xmlns:wpi="http://schemas.microsoft.com/office/word/2010/wordprocessingInk" xmlns:wne="http://schemas.microsoft.com/office/word/2006/wordml" xmlns:wps="http://schemas.microsoft.com/office/word/2010/wordprocessingShape" mc:Ignorable="w14 wp14">
+<w:document xmlns:wpc="http://schemas.microsoft.com/office/word/2010/wordprocessingCanvas" xmlns:mc="http://schemas.openxmlformats.org/markup-compatibility/2006" xmlns:o="urn:schemas-microsoft-com:office:office" xmlns:r="http://schemas.openxmlformats.org/officeDocument/2006/relationships" xmlns:m="http://schemas.openxmlformats.org/officeDocument/2006/math" xmlns:v="urn:schemas-microsoft-com:vml" xmlns:wp14="http://schemas.microsoft.com/office/word/2010/wordprocessingDrawing" xmlns:wp="http://schemas.openxmlformats.org/drawingml/2006/wordprocessingDrawing" xmlns:w10="urn:schemas-microsoft-com:office:word" xmlns:w="http://schemas.openxmlformats.org/wordprocessingml/2006/main" xmlns:w14="http://schemas.microsoft.com/office/word/2010/wordml" xmlns:wpg="http://schemas.microsoft.com/office/word/2010/wordprocessingGroup" xmlns:wpi="http://schemas.microsoft.com/office/word/2010/wordprocessingInk" xmlns:wne="http://schemas.microsoft.com/office/word/2006/wordml" xmlns:wps="http://schemas.microsoft.com/office/word/2010/wordprocessingShape" mc:Ignorable="w14 wp14">
   <w:body>
     <w:p>
       <w:pPr>
@@ -329,8 +329,6 @@
       <w:r>
         <w:t>For Sprint 6</w:t>
       </w:r>
-      <w:bookmarkStart w:id="0" w:name="_GoBack"/>
-      <w:bookmarkEnd w:id="0"/>
     </w:p>
     <w:p>
       <w:pPr>
@@ -886,6 +884,7 @@
         </w:numPr>
       </w:pPr>
       <w:r>
+        <w:lastRenderedPageBreak/>
         <w:t>Landscape Mode</w:t>
       </w:r>
     </w:p>
@@ -1431,6 +1430,7 @@
         <w:rPr>
           <w:b/>
         </w:rPr>
+        <w:lastRenderedPageBreak/>
         <w:t>Goals Met</w:t>
       </w:r>
     </w:p>
@@ -1952,6 +1952,7 @@
         </w:numPr>
       </w:pPr>
       <w:r>
+        <w:lastRenderedPageBreak/>
         <w:t>Login Pages</w:t>
       </w:r>
     </w:p>
@@ -2347,6 +2348,7 @@
         <w:rPr>
           <w:b/>
         </w:rPr>
+        <w:lastRenderedPageBreak/>
         <w:t>Goals Not Met</w:t>
       </w:r>
     </w:p>
@@ -2719,6 +2721,7 @@
         <w:rPr>
           <w:b/>
         </w:rPr>
+        <w:lastRenderedPageBreak/>
         <w:t>Research/Code Experiments</w:t>
       </w:r>
     </w:p>
@@ -2754,6 +2757,22 @@
       </w:pPr>
       <w:r>
         <w:t>Finally, device specific authentication was investigated for the Technician application. Enough issues with finding a constant device-specific identifier were found between different platforms that it was decided to move to a username-password system for authentication.</w:t>
+      </w:r>
+    </w:p>
+    <w:p>
+      <w:pPr>
+        <w:ind w:firstLine="360"/>
+      </w:pPr>
+    </w:p>
+    <w:p>
+      <w:pPr>
+        <w:ind w:firstLine="360"/>
+      </w:pPr>
+      <w:r>
+        <w:t>Mike researched the ability to maintain the app state for various cases of app life cycle. The result was found after going through a previous implemen</w:t>
+      </w:r>
+      <w:r>
+        <w:t>tation found from an older app. This research led to the use a Bundle that can be saved to the app memory and read from that same memory on app startup.</w:t>
       </w:r>
     </w:p>
     <w:p/>
@@ -2772,7 +2791,13 @@
         <w:rPr>
           <w:b/>
         </w:rPr>
+        <w:lastRenderedPageBreak/>
         <w:t>Product Backlog</w:t>
+      </w:r>
+      <w:bookmarkStart w:id="0" w:name="_GoBack"/>
+      <w:bookmarkEnd w:id="0"/>
+      <w:r>
+        <w:t xml:space="preserve"> </w:t>
       </w:r>
     </w:p>
     <w:p>
@@ -2784,7 +2809,187 @@
         </w:numPr>
       </w:pPr>
       <w:r>
-        <w:t>Non-App Specific</w:t>
+        <w:t>Android</w:t>
+      </w:r>
+    </w:p>
+    <w:p>
+      <w:pPr>
+        <w:pStyle w:val="ListParagraph"/>
+        <w:numPr>
+          <w:ilvl w:val="1"/>
+          <w:numId w:val="5"/>
+        </w:numPr>
+      </w:pPr>
+      <w:r>
+        <w:t>Technician Application</w:t>
+      </w:r>
+    </w:p>
+    <w:p>
+      <w:pPr>
+        <w:pStyle w:val="ListParagraph"/>
+        <w:numPr>
+          <w:ilvl w:val="2"/>
+          <w:numId w:val="5"/>
+        </w:numPr>
+      </w:pPr>
+      <w:r>
+        <w:t>Logging</w:t>
+      </w:r>
+    </w:p>
+    <w:p>
+      <w:pPr>
+        <w:pStyle w:val="ListParagraph"/>
+        <w:numPr>
+          <w:ilvl w:val="2"/>
+          <w:numId w:val="5"/>
+        </w:numPr>
+      </w:pPr>
+      <w:r>
+        <w:t>Maintain App Life</w:t>
+      </w:r>
+    </w:p>
+    <w:p>
+      <w:pPr>
+        <w:pStyle w:val="ListParagraph"/>
+        <w:numPr>
+          <w:ilvl w:val="2"/>
+          <w:numId w:val="5"/>
+        </w:numPr>
+      </w:pPr>
+      <w:r>
+        <w:t>Save Login Information</w:t>
+      </w:r>
+    </w:p>
+    <w:p>
+      <w:pPr>
+        <w:pStyle w:val="ListParagraph"/>
+        <w:numPr>
+          <w:ilvl w:val="2"/>
+          <w:numId w:val="5"/>
+        </w:numPr>
+      </w:pPr>
+      <w:r>
+        <w:t>UI Testing</w:t>
+      </w:r>
+    </w:p>
+    <w:p>
+      <w:pPr>
+        <w:pStyle w:val="ListParagraph"/>
+        <w:numPr>
+          <w:ilvl w:val="2"/>
+          <w:numId w:val="5"/>
+        </w:numPr>
+      </w:pPr>
+      <w:r>
+        <w:t>Device/Version Testing</w:t>
+      </w:r>
+    </w:p>
+    <w:p>
+      <w:pPr>
+        <w:pStyle w:val="ListParagraph"/>
+        <w:numPr>
+          <w:ilvl w:val="1"/>
+          <w:numId w:val="5"/>
+        </w:numPr>
+      </w:pPr>
+      <w:r>
+        <w:t>eBill Application</w:t>
+      </w:r>
+    </w:p>
+    <w:p>
+      <w:pPr>
+        <w:pStyle w:val="ListParagraph"/>
+        <w:numPr>
+          <w:ilvl w:val="2"/>
+          <w:numId w:val="5"/>
+        </w:numPr>
+      </w:pPr>
+      <w:r>
+        <w:t>Fix Service Summary Layout</w:t>
+      </w:r>
+    </w:p>
+    <w:p>
+      <w:pPr>
+        <w:pStyle w:val="ListParagraph"/>
+        <w:numPr>
+          <w:ilvl w:val="2"/>
+          <w:numId w:val="5"/>
+        </w:numPr>
+      </w:pPr>
+      <w:r>
+        <w:t>Account Items</w:t>
+      </w:r>
+    </w:p>
+    <w:p>
+      <w:pPr>
+        <w:pStyle w:val="ListParagraph"/>
+        <w:numPr>
+          <w:ilvl w:val="3"/>
+          <w:numId w:val="5"/>
+        </w:numPr>
+      </w:pPr>
+      <w:r>
+        <w:t>Need to finish all email functionality</w:t>
+      </w:r>
+    </w:p>
+    <w:p>
+      <w:pPr>
+        <w:pStyle w:val="ListParagraph"/>
+        <w:numPr>
+          <w:ilvl w:val="2"/>
+          <w:numId w:val="5"/>
+        </w:numPr>
+      </w:pPr>
+      <w:r>
+        <w:t>Maintain App Life</w:t>
+      </w:r>
+    </w:p>
+    <w:p>
+      <w:pPr>
+        <w:pStyle w:val="ListParagraph"/>
+        <w:numPr>
+          <w:ilvl w:val="2"/>
+          <w:numId w:val="5"/>
+        </w:numPr>
+      </w:pPr>
+      <w:r>
+        <w:t>Landscape Mode</w:t>
+      </w:r>
+    </w:p>
+    <w:p>
+      <w:pPr>
+        <w:pStyle w:val="ListParagraph"/>
+        <w:numPr>
+          <w:ilvl w:val="2"/>
+          <w:numId w:val="5"/>
+        </w:numPr>
+      </w:pPr>
+      <w:r>
+        <w:t>Support Page</w:t>
+      </w:r>
+    </w:p>
+    <w:p>
+      <w:pPr>
+        <w:pStyle w:val="ListParagraph"/>
+        <w:numPr>
+          <w:ilvl w:val="2"/>
+          <w:numId w:val="5"/>
+        </w:numPr>
+      </w:pPr>
+      <w:r>
+        <w:t>UI Testing</w:t>
+      </w:r>
+    </w:p>
+    <w:p>
+      <w:pPr>
+        <w:pStyle w:val="ListParagraph"/>
+        <w:numPr>
+          <w:ilvl w:val="2"/>
+          <w:numId w:val="5"/>
+        </w:numPr>
+      </w:pPr>
+      <w:r>
+        <w:t>Device/Version Testing</w:t>
       </w:r>
     </w:p>
     <w:p>
@@ -2796,7 +3001,127 @@
         </w:numPr>
       </w:pPr>
       <w:r>
-        <w:t>Android</w:t>
+        <w:t>Apple</w:t>
+      </w:r>
+    </w:p>
+    <w:p>
+      <w:pPr>
+        <w:pStyle w:val="ListParagraph"/>
+        <w:numPr>
+          <w:ilvl w:val="1"/>
+          <w:numId w:val="5"/>
+        </w:numPr>
+      </w:pPr>
+      <w:r>
+        <w:t>Technician Application</w:t>
+      </w:r>
+    </w:p>
+    <w:p>
+      <w:pPr>
+        <w:pStyle w:val="ListParagraph"/>
+        <w:numPr>
+          <w:ilvl w:val="2"/>
+          <w:numId w:val="5"/>
+        </w:numPr>
+      </w:pPr>
+      <w:r>
+        <w:t>Horizontal Scrolling</w:t>
+      </w:r>
+    </w:p>
+    <w:p>
+      <w:pPr>
+        <w:pStyle w:val="ListParagraph"/>
+        <w:numPr>
+          <w:ilvl w:val="2"/>
+          <w:numId w:val="5"/>
+        </w:numPr>
+      </w:pPr>
+      <w:r>
+        <w:t>UI Testing</w:t>
+      </w:r>
+    </w:p>
+    <w:p>
+      <w:pPr>
+        <w:pStyle w:val="ListParagraph"/>
+        <w:numPr>
+          <w:ilvl w:val="2"/>
+          <w:numId w:val="5"/>
+        </w:numPr>
+      </w:pPr>
+      <w:r>
+        <w:t>Device/Version Testing</w:t>
+      </w:r>
+    </w:p>
+    <w:p>
+      <w:pPr>
+        <w:pStyle w:val="ListParagraph"/>
+        <w:numPr>
+          <w:ilvl w:val="1"/>
+          <w:numId w:val="5"/>
+        </w:numPr>
+      </w:pPr>
+      <w:r>
+        <w:t>eBill Application</w:t>
+      </w:r>
+    </w:p>
+    <w:p>
+      <w:pPr>
+        <w:pStyle w:val="ListParagraph"/>
+        <w:numPr>
+          <w:ilvl w:val="2"/>
+          <w:numId w:val="5"/>
+        </w:numPr>
+      </w:pPr>
+      <w:r>
+        <w:t>Account Items</w:t>
+      </w:r>
+    </w:p>
+    <w:p>
+      <w:pPr>
+        <w:pStyle w:val="ListParagraph"/>
+        <w:numPr>
+          <w:ilvl w:val="3"/>
+          <w:numId w:val="5"/>
+        </w:numPr>
+      </w:pPr>
+      <w:r>
+        <w:t>Need to finish all email functionality</w:t>
+      </w:r>
+    </w:p>
+    <w:p>
+      <w:pPr>
+        <w:pStyle w:val="ListParagraph"/>
+        <w:numPr>
+          <w:ilvl w:val="2"/>
+          <w:numId w:val="5"/>
+        </w:numPr>
+      </w:pPr>
+      <w:r>
+        <w:t>Support Page</w:t>
+      </w:r>
+    </w:p>
+    <w:p>
+      <w:pPr>
+        <w:pStyle w:val="ListParagraph"/>
+        <w:numPr>
+          <w:ilvl w:val="2"/>
+          <w:numId w:val="5"/>
+        </w:numPr>
+      </w:pPr>
+      <w:r>
+        <w:t>UI Testing</w:t>
+      </w:r>
+    </w:p>
+    <w:p>
+      <w:pPr>
+        <w:pStyle w:val="ListParagraph"/>
+        <w:numPr>
+          <w:ilvl w:val="2"/>
+          <w:numId w:val="5"/>
+        </w:numPr>
+      </w:pPr>
+      <w:r>
+        <w:t>Device/Version Testing</w:t>
       </w:r>
     </w:p>
     <w:p>
@@ -2808,7 +3133,145 @@
         </w:numPr>
       </w:pPr>
       <w:r>
-        <w:t>Apple</w:t>
+        <w:t>API</w:t>
+      </w:r>
+    </w:p>
+    <w:p>
+      <w:pPr>
+        <w:pStyle w:val="ListParagraph"/>
+        <w:numPr>
+          <w:ilvl w:val="1"/>
+          <w:numId w:val="5"/>
+        </w:numPr>
+      </w:pPr>
+      <w:r>
+        <w:t>API</w:t>
+      </w:r>
+    </w:p>
+    <w:p>
+      <w:pPr>
+        <w:pStyle w:val="ListParagraph"/>
+        <w:numPr>
+          <w:ilvl w:val="2"/>
+          <w:numId w:val="5"/>
+        </w:numPr>
+      </w:pPr>
+      <w:r>
+        <w:t>Add Date formatting options</w:t>
+      </w:r>
+    </w:p>
+    <w:p>
+      <w:pPr>
+        <w:pStyle w:val="ListParagraph"/>
+        <w:numPr>
+          <w:ilvl w:val="2"/>
+          <w:numId w:val="5"/>
+        </w:numPr>
+      </w:pPr>
+      <w:r>
+        <w:t>Change Default Email setup</w:t>
+      </w:r>
+    </w:p>
+    <w:p>
+      <w:pPr>
+        <w:pStyle w:val="ListParagraph"/>
+        <w:numPr>
+          <w:ilvl w:val="2"/>
+          <w:numId w:val="5"/>
+        </w:numPr>
+      </w:pPr>
+      <w:r>
+        <w:t>403 Error testing</w:t>
+      </w:r>
+    </w:p>
+    <w:p>
+      <w:pPr>
+        <w:pStyle w:val="ListParagraph"/>
+        <w:numPr>
+          <w:ilvl w:val="2"/>
+          <w:numId w:val="5"/>
+        </w:numPr>
+      </w:pPr>
+      <w:r>
+        <w:t>Implement forked Cookie/Token-capable API</w:t>
+      </w:r>
+    </w:p>
+    <w:p>
+      <w:pPr>
+        <w:pStyle w:val="ListParagraph"/>
+        <w:numPr>
+          <w:ilvl w:val="2"/>
+          <w:numId w:val="5"/>
+        </w:numPr>
+      </w:pPr>
+      <w:r>
+        <w:t xml:space="preserve">Some Refactoring and </w:t>
+      </w:r>
+      <w:r>
+        <w:t>misc.</w:t>
+      </w:r>
+      <w:r>
+        <w:t xml:space="preserve"> work</w:t>
+      </w:r>
+    </w:p>
+    <w:p>
+      <w:pPr>
+        <w:pStyle w:val="ListParagraph"/>
+        <w:numPr>
+          <w:ilvl w:val="1"/>
+          <w:numId w:val="5"/>
+        </w:numPr>
+      </w:pPr>
+      <w:r>
+        <w:t>Testing</w:t>
+      </w:r>
+    </w:p>
+    <w:p>
+      <w:pPr>
+        <w:pStyle w:val="ListParagraph"/>
+        <w:numPr>
+          <w:ilvl w:val="2"/>
+          <w:numId w:val="5"/>
+        </w:numPr>
+      </w:pPr>
+      <w:r>
+        <w:t>Finish Unit Tests</w:t>
+      </w:r>
+    </w:p>
+    <w:p>
+      <w:pPr>
+        <w:pStyle w:val="ListParagraph"/>
+        <w:numPr>
+          <w:ilvl w:val="2"/>
+          <w:numId w:val="5"/>
+        </w:numPr>
+      </w:pPr>
+      <w:r>
+        <w:t>API System Tests</w:t>
+      </w:r>
+    </w:p>
+    <w:p>
+      <w:pPr>
+        <w:pStyle w:val="ListParagraph"/>
+        <w:numPr>
+          <w:ilvl w:val="1"/>
+          <w:numId w:val="5"/>
+        </w:numPr>
+      </w:pPr>
+      <w:r>
+        <w:t>Documentation</w:t>
+      </w:r>
+    </w:p>
+    <w:p>
+      <w:pPr>
+        <w:pStyle w:val="ListParagraph"/>
+        <w:numPr>
+          <w:ilvl w:val="2"/>
+          <w:numId w:val="5"/>
+        </w:numPr>
+      </w:pPr>
+      <w:r>
+        <w:t>API Documentation</w:t>
       </w:r>
     </w:p>
     <w:p>
@@ -2820,7 +3283,7 @@
         </w:numPr>
       </w:pPr>
       <w:r>
-        <w:t>API</w:t>
+        <w:t>Documentation</w:t>
       </w:r>
     </w:p>
     <w:p>
@@ -2832,73 +3295,7 @@
         </w:numPr>
       </w:pPr>
       <w:r>
-        <w:t>API</w:t>
-      </w:r>
-    </w:p>
-    <w:p>
-      <w:pPr>
-        <w:pStyle w:val="ListParagraph"/>
-        <w:numPr>
-          <w:ilvl w:val="2"/>
-          <w:numId w:val="5"/>
-        </w:numPr>
-      </w:pPr>
-      <w:r>
-        <w:t>Add Date formatting options</w:t>
-      </w:r>
-    </w:p>
-    <w:p>
-      <w:pPr>
-        <w:pStyle w:val="ListParagraph"/>
-        <w:numPr>
-          <w:ilvl w:val="2"/>
-          <w:numId w:val="5"/>
-        </w:numPr>
-      </w:pPr>
-      <w:r>
-        <w:t>Change Default Email setup</w:t>
-      </w:r>
-    </w:p>
-    <w:p>
-      <w:pPr>
-        <w:pStyle w:val="ListParagraph"/>
-        <w:numPr>
-          <w:ilvl w:val="2"/>
-          <w:numId w:val="5"/>
-        </w:numPr>
-      </w:pPr>
-      <w:r>
-        <w:t>403 Error testing</w:t>
-      </w:r>
-    </w:p>
-    <w:p>
-      <w:pPr>
-        <w:pStyle w:val="ListParagraph"/>
-        <w:numPr>
-          <w:ilvl w:val="2"/>
-          <w:numId w:val="5"/>
-        </w:numPr>
-      </w:pPr>
-      <w:r>
-        <w:t>Implement forked Cookie/Token-capable API</w:t>
-      </w:r>
-    </w:p>
-    <w:p>
-      <w:pPr>
-        <w:pStyle w:val="ListParagraph"/>
-        <w:numPr>
-          <w:ilvl w:val="2"/>
-          <w:numId w:val="5"/>
-        </w:numPr>
-      </w:pPr>
-      <w:r>
-        <w:t xml:space="preserve">Some Refactoring and </w:t>
-      </w:r>
-      <w:r>
-        <w:t>misc.</w:t>
-      </w:r>
-      <w:r>
-        <w:t xml:space="preserve"> work</w:t>
+        <w:t>Work on CONOPS</w:t>
       </w:r>
     </w:p>
     <w:p>
@@ -2910,31 +3307,7 @@
         </w:numPr>
       </w:pPr>
       <w:r>
-        <w:t>Testing</w:t>
-      </w:r>
-    </w:p>
-    <w:p>
-      <w:pPr>
-        <w:pStyle w:val="ListParagraph"/>
-        <w:numPr>
-          <w:ilvl w:val="2"/>
-          <w:numId w:val="5"/>
-        </w:numPr>
-      </w:pPr>
-      <w:r>
-        <w:t>Finish Unit Tests</w:t>
-      </w:r>
-    </w:p>
-    <w:p>
-      <w:pPr>
-        <w:pStyle w:val="ListParagraph"/>
-        <w:numPr>
-          <w:ilvl w:val="2"/>
-          <w:numId w:val="5"/>
-        </w:numPr>
-      </w:pPr>
-      <w:r>
-        <w:t>API System Tests</w:t>
+        <w:t>Work on Requirements</w:t>
       </w:r>
     </w:p>
     <w:p>
@@ -2946,66 +3319,7 @@
         </w:numPr>
       </w:pPr>
       <w:r>
-        <w:t>Documentation</w:t>
-      </w:r>
-    </w:p>
-    <w:p>
-      <w:pPr>
-        <w:pStyle w:val="ListParagraph"/>
-        <w:numPr>
-          <w:ilvl w:val="2"/>
-          <w:numId w:val="5"/>
-        </w:numPr>
-      </w:pPr>
-      <w:r>
-        <w:t>API Documentation</w:t>
-      </w:r>
-    </w:p>
-    <w:p>
-      <w:pPr>
-        <w:pStyle w:val="ListParagraph"/>
-        <w:numPr>
-          <w:ilvl w:val="0"/>
-          <w:numId w:val="5"/>
-        </w:numPr>
-      </w:pPr>
-      <w:r>
-        <w:t>Documentation</w:t>
-      </w:r>
-    </w:p>
-    <w:p>
-      <w:pPr>
-        <w:pStyle w:val="ListParagraph"/>
-        <w:numPr>
-          <w:ilvl w:val="1"/>
-          <w:numId w:val="5"/>
-        </w:numPr>
-      </w:pPr>
-      <w:r>
-        <w:t>Work on CONOPS</w:t>
-      </w:r>
-    </w:p>
-    <w:p>
-      <w:pPr>
-        <w:pStyle w:val="ListParagraph"/>
-        <w:numPr>
-          <w:ilvl w:val="1"/>
-          <w:numId w:val="5"/>
-        </w:numPr>
-      </w:pPr>
-      <w:r>
-        <w:t>Work on Requirements</w:t>
-      </w:r>
-    </w:p>
-    <w:p>
-      <w:pPr>
-        <w:pStyle w:val="ListParagraph"/>
-        <w:numPr>
-          <w:ilvl w:val="1"/>
-          <w:numId w:val="5"/>
-        </w:numPr>
-      </w:pPr>
-      <w:r>
+        <w:lastRenderedPageBreak/>
         <w:t>Work on Design Document</w:t>
       </w:r>
     </w:p>
@@ -3024,7 +3338,7 @@
 </file>
 
 <file path=word/numbering.xml><?xml version="1.0" encoding="utf-8"?>
-<w:numbering xmlns:wpc="http://schemas.microsoft.com/office/word/2010/wordprocessingCanvas" xmlns:mo="http://schemas.microsoft.com/office/mac/office/2008/main" xmlns:mc="http://schemas.openxmlformats.org/markup-compatibility/2006" xmlns:mv="urn:schemas-microsoft-com:mac:vml" xmlns:o="urn:schemas-microsoft-com:office:office" xmlns:r="http://schemas.openxmlformats.org/officeDocument/2006/relationships" xmlns:m="http://schemas.openxmlformats.org/officeDocument/2006/math" xmlns:v="urn:schemas-microsoft-com:vml" xmlns:wp14="http://schemas.microsoft.com/office/word/2010/wordprocessingDrawing" xmlns:wp="http://schemas.openxmlformats.org/drawingml/2006/wordprocessingDrawing" xmlns:w10="urn:schemas-microsoft-com:office:word" xmlns:w="http://schemas.openxmlformats.org/wordprocessingml/2006/main" xmlns:w14="http://schemas.microsoft.com/office/word/2010/wordml" xmlns:wpg="http://schemas.microsoft.com/office/word/2010/wordprocessingGroup" xmlns:wpi="http://schemas.microsoft.com/office/word/2010/wordprocessingInk" xmlns:wne="http://schemas.microsoft.com/office/word/2006/wordml" xmlns:wps="http://schemas.microsoft.com/office/word/2010/wordprocessingShape" mc:Ignorable="w14 wp14">
+<w:numbering xmlns:wpc="http://schemas.microsoft.com/office/word/2010/wordprocessingCanvas" xmlns:mc="http://schemas.openxmlformats.org/markup-compatibility/2006" xmlns:o="urn:schemas-microsoft-com:office:office" xmlns:r="http://schemas.openxmlformats.org/officeDocument/2006/relationships" xmlns:m="http://schemas.openxmlformats.org/officeDocument/2006/math" xmlns:v="urn:schemas-microsoft-com:vml" xmlns:wp14="http://schemas.microsoft.com/office/word/2010/wordprocessingDrawing" xmlns:wp="http://schemas.openxmlformats.org/drawingml/2006/wordprocessingDrawing" xmlns:w10="urn:schemas-microsoft-com:office:word" xmlns:w="http://schemas.openxmlformats.org/wordprocessingml/2006/main" xmlns:w14="http://schemas.microsoft.com/office/word/2010/wordml" xmlns:wpg="http://schemas.microsoft.com/office/word/2010/wordprocessingGroup" xmlns:wpi="http://schemas.microsoft.com/office/word/2010/wordprocessingInk" xmlns:wne="http://schemas.microsoft.com/office/word/2006/wordml" xmlns:wps="http://schemas.microsoft.com/office/word/2010/wordprocessingShape" mc:Ignorable="w14 wp14">
   <w:abstractNum w:abstractNumId="0">
     <w:nsid w:val="05757B87"/>
     <w:multiLevelType w:val="hybridMultilevel"/>
@@ -3853,7 +4167,7 @@
     </w:rPrDefault>
     <w:pPrDefault/>
   </w:docDefaults>
-  <w:latentStyles w:defLockedState="0" w:defUIPriority="99" w:defSemiHidden="1" w:defUnhideWhenUsed="1" w:defQFormat="0" w:count="276">
+  <w:latentStyles w:defLockedState="0" w:defUIPriority="99" w:defSemiHidden="1" w:defUnhideWhenUsed="1" w:defQFormat="0" w:count="267">
     <w:lsdException w:name="Normal" w:semiHidden="0" w:uiPriority="0" w:unhideWhenUsed="0" w:qFormat="1"/>
     <w:lsdException w:name="heading 1" w:semiHidden="0" w:uiPriority="9" w:unhideWhenUsed="0" w:qFormat="1"/>
     <w:lsdException w:name="heading 2" w:uiPriority="9" w:qFormat="1"/>
@@ -4021,6 +4335,7 @@
   <w:style w:type="character" w:default="1" w:styleId="DefaultParagraphFont">
     <w:name w:val="Default Paragraph Font"/>
     <w:uiPriority w:val="1"/>
+    <w:semiHidden/>
     <w:unhideWhenUsed/>
   </w:style>
   <w:style w:type="table" w:default="1" w:styleId="TableNormal">
@@ -4099,7 +4414,7 @@
 </file>
 
 <file path=word/stylesWithEffects.xml><?xml version="1.0" encoding="utf-8"?>
-<w:styles xmlns:wpc="http://schemas.microsoft.com/office/word/2010/wordprocessingCanvas" xmlns:mo="http://schemas.microsoft.com/office/mac/office/2008/main" xmlns:mc="http://schemas.openxmlformats.org/markup-compatibility/2006" xmlns:mv="urn:schemas-microsoft-com:mac:vml" xmlns:o="urn:schemas-microsoft-com:office:office" xmlns:r="http://schemas.openxmlformats.org/officeDocument/2006/relationships" xmlns:m="http://schemas.openxmlformats.org/officeDocument/2006/math" xmlns:v="urn:schemas-microsoft-com:vml" xmlns:wp14="http://schemas.microsoft.com/office/word/2010/wordprocessingDrawing" xmlns:wp="http://schemas.openxmlformats.org/drawingml/2006/wordprocessingDrawing" xmlns:w10="urn:schemas-microsoft-com:office:word" xmlns:w="http://schemas.openxmlformats.org/wordprocessingml/2006/main" xmlns:w14="http://schemas.microsoft.com/office/word/2010/wordml" xmlns:wpg="http://schemas.microsoft.com/office/word/2010/wordprocessingGroup" xmlns:wpi="http://schemas.microsoft.com/office/word/2010/wordprocessingInk" xmlns:wne="http://schemas.microsoft.com/office/word/2006/wordml" xmlns:wps="http://schemas.microsoft.com/office/word/2010/wordprocessingShape" mc:Ignorable="w14 wp14">
+<w:styles xmlns:wpc="http://schemas.microsoft.com/office/word/2010/wordprocessingCanvas" xmlns:mc="http://schemas.openxmlformats.org/markup-compatibility/2006" xmlns:o="urn:schemas-microsoft-com:office:office" xmlns:r="http://schemas.openxmlformats.org/officeDocument/2006/relationships" xmlns:m="http://schemas.openxmlformats.org/officeDocument/2006/math" xmlns:v="urn:schemas-microsoft-com:vml" xmlns:wp14="http://schemas.microsoft.com/office/word/2010/wordprocessingDrawing" xmlns:wp="http://schemas.openxmlformats.org/drawingml/2006/wordprocessingDrawing" xmlns:w10="urn:schemas-microsoft-com:office:word" xmlns:w="http://schemas.openxmlformats.org/wordprocessingml/2006/main" xmlns:w14="http://schemas.microsoft.com/office/word/2010/wordml" xmlns:wpg="http://schemas.microsoft.com/office/word/2010/wordprocessingGroup" xmlns:wpi="http://schemas.microsoft.com/office/word/2010/wordprocessingInk" xmlns:wne="http://schemas.microsoft.com/office/word/2006/wordml" xmlns:wps="http://schemas.microsoft.com/office/word/2010/wordprocessingShape" mc:Ignorable="w14 wp14">
   <w:docDefaults>
     <w:rPrDefault>
       <w:rPr>
@@ -4111,7 +4426,7 @@
     </w:rPrDefault>
     <w:pPrDefault/>
   </w:docDefaults>
-  <w:latentStyles w:defLockedState="0" w:defUIPriority="99" w:defSemiHidden="1" w:defUnhideWhenUsed="1" w:defQFormat="0" w:count="276">
+  <w:latentStyles w:defLockedState="0" w:defUIPriority="99" w:defSemiHidden="1" w:defUnhideWhenUsed="1" w:defQFormat="0" w:count="267">
     <w:lsdException w:name="Normal" w:semiHidden="0" w:uiPriority="0" w:unhideWhenUsed="0" w:qFormat="1"/>
     <w:lsdException w:name="heading 1" w:semiHidden="0" w:uiPriority="9" w:unhideWhenUsed="0" w:qFormat="1"/>
     <w:lsdException w:name="heading 2" w:uiPriority="9" w:qFormat="1"/>
@@ -4279,6 +4594,7 @@
   <w:style w:type="character" w:default="1" w:styleId="DefaultParagraphFont">
     <w:name w:val="Default Paragraph Font"/>
     <w:uiPriority w:val="1"/>
+    <w:semiHidden/>
     <w:unhideWhenUsed/>
   </w:style>
   <w:style w:type="table" w:default="1" w:styleId="TableNormal">
@@ -4681,7 +4997,7 @@
 </file>
 
 <file path=customXml/itemProps1.xml><?xml version="1.0" encoding="utf-8"?>
-<ds:datastoreItem xmlns:ds="http://schemas.openxmlformats.org/officeDocument/2006/customXml" ds:itemID="{9E8615F9-4DED-144B-964B-9F1DD755C301}">
+<ds:datastoreItem xmlns:ds="http://schemas.openxmlformats.org/officeDocument/2006/customXml" ds:itemID="{B0431B62-C485-4C9C-BBC0-CAE51F1CE8A5}">
   <ds:schemaRefs>
     <ds:schemaRef ds:uri="http://schemas.openxmlformats.org/officeDocument/2006/bibliography"/>
   </ds:schemaRefs>

</xml_diff>